<commit_message>
Talvia - Week 7
</commit_message>
<xml_diff>
--- a/Talvia-Tasnim-Prante-1711206642/Reviews/Talvia- Review on Security Analysis of MongoDB - Week 5.docx
+++ b/Talvia-Tasnim-Prante-1711206642/Reviews/Talvia- Review on Security Analysis of MongoDB - Week 5.docx
@@ -92,6 +92,7 @@
           <w:id w:val="-198622643"/>
           <w:citation/>
         </w:sdtPr>
+        <w:sdtEndPr/>
         <w:sdtContent>
           <w:r>
             <w:rPr>
@@ -229,6 +230,7 @@
           <w:id w:val="1494531444"/>
           <w:citation/>
         </w:sdtPr>
+        <w:sdtEndPr/>
         <w:sdtContent>
           <w:r>
             <w:rPr>
@@ -405,6 +407,7 @@
           <w:id w:val="-274334375"/>
           <w:citation/>
         </w:sdtPr>
+        <w:sdtEndPr/>
         <w:sdtContent>
           <w:r>
             <w:rPr>
@@ -560,6 +563,7 @@
           <w:id w:val="1723336905"/>
           <w:citation/>
         </w:sdtPr>
+        <w:sdtEndPr/>
         <w:sdtContent>
           <w:r>
             <w:rPr>
@@ -666,6 +670,7 @@
           <w:id w:val="-290050872"/>
           <w:citation/>
         </w:sdtPr>
+        <w:sdtEndPr/>
         <w:sdtContent>
           <w:r>
             <w:rPr>
@@ -824,6 +829,7 @@
           <w:id w:val="-1259907340"/>
           <w:citation/>
         </w:sdtPr>
+        <w:sdtEndPr/>
         <w:sdtContent>
           <w:r>
             <w:rPr>
@@ -1012,16 +1018,7 @@
           <w:sz w:val="24"/>
           <w:szCs w:val="24"/>
         </w:rPr>
-        <w:t>MongoDB requires that all users (clients as well as servers) provide valid credentials before they are able to connect to the system.</w:t>
-      </w:r>
-      <w:r>
-        <w:rPr>
-          <w:rFonts w:eastAsia="Times New Roman" w:cstheme="minorHAnsi"/>
-          <w:color w:val="333333"/>
-          <w:sz w:val="24"/>
-          <w:szCs w:val="24"/>
-        </w:rPr>
-        <w:t xml:space="preserve"> With Access Control enabled, there is a user administrator role defined which is responsible for creating users, granting and revoking access of other users as well as modifying user roles. Enabling access control enforces authentication and requires all users to identify themselves before a connection is made.</w:t>
+        <w:t>MongoDB requires that all users (clients as well as servers) provide valid credentials before they are able to connect to the system. With Access Control enabled, there is a user administrator role defined which is responsible for creating users, granting and revoking access of other users as well as modifying user roles. Enabling access control enforces authentication and requires all users to identify themselves before a connection is made.</w:t>
       </w:r>
       <w:sdt>
         <w:sdtPr>
@@ -1034,6 +1031,7 @@
           <w:id w:val="-915780307"/>
           <w:citation/>
         </w:sdtPr>
+        <w:sdtEndPr/>
         <w:sdtContent>
           <w:r>
             <w:rPr>
@@ -1179,6 +1177,7 @@
           <w:id w:val="-93015210"/>
           <w:citation/>
         </w:sdtPr>
+        <w:sdtEndPr/>
         <w:sdtContent>
           <w:r>
             <w:rPr>
@@ -1373,16 +1372,7 @@
           <w:sz w:val="24"/>
           <w:szCs w:val="24"/>
         </w:rPr>
-        <w:t xml:space="preserve"> One way to achieve this is using Firewalls which limits traffic to only those from trusted sources.</w:t>
-      </w:r>
-      <w:r>
-        <w:rPr>
-          <w:rFonts w:eastAsia="Times New Roman" w:cstheme="minorHAnsi"/>
-          <w:color w:val="333333"/>
-          <w:sz w:val="24"/>
-          <w:szCs w:val="24"/>
-        </w:rPr>
-        <w:t xml:space="preserve"> The other way is to use Virtual Private Networks which makes it possible to two networks over an encrypted and limited access network.</w:t>
+        <w:t xml:space="preserve"> One way to achieve this is using Firewalls which limits traffic to only those from trusted sources. The other way is to use Virtual Private Networks which makes it possible to two networks over an encrypted and limited access network.</w:t>
       </w:r>
     </w:p>
     <w:p>
@@ -1498,6 +1488,7 @@
           <w:id w:val="-1790735252"/>
           <w:citation/>
         </w:sdtPr>
+        <w:sdtEndPr/>
         <w:sdtContent>
           <w:r>
             <w:rPr>
@@ -1618,6 +1609,7 @@
           <w:id w:val="-557937721"/>
           <w:citation/>
         </w:sdtPr>
+        <w:sdtEndPr/>
         <w:sdtContent>
           <w:r>
             <w:rPr>
@@ -1952,6 +1944,7 @@
           <w:id w:val="641473462"/>
           <w:citation/>
         </w:sdtPr>
+        <w:sdtEndPr/>
         <w:sdtContent>
           <w:r>
             <w:rPr>
@@ -2169,17 +2162,7 @@
           <w:szCs w:val="24"/>
           <w:shd w:val="clear" w:color="auto" w:fill="FFFFFF"/>
         </w:rPr>
-        <w:t xml:space="preserve"> </w:t>
-      </w:r>
-      <w:r>
-        <w:rPr>
-          <w:rFonts w:cstheme="minorHAnsi"/>
-          <w:color w:val="333333"/>
-          <w:sz w:val="24"/>
-          <w:szCs w:val="24"/>
-          <w:shd w:val="clear" w:color="auto" w:fill="FFFFFF"/>
-        </w:rPr>
-        <w:t>MySQL provides a privilege-based security model i.e. providing a user which access to only specific commands such as CREATE, UPDATE, DELETE etc.</w:t>
+        <w:t xml:space="preserve"> MySQL provides a privilege-based security model i.e. providing a user which access to only specific commands such as CREATE, UPDATE, DELETE etc.</w:t>
       </w:r>
       <w:sdt>
         <w:sdtPr>
@@ -2193,6 +2176,7 @@
           <w:id w:val="1929232679"/>
           <w:citation/>
         </w:sdtPr>
+        <w:sdtEndPr/>
         <w:sdtContent>
           <w:r>
             <w:rPr>
@@ -2320,6 +2304,7 @@
           <w:id w:val="-1699994001"/>
           <w:citation/>
         </w:sdtPr>
+        <w:sdtEndPr/>
         <w:sdtContent>
           <w:r>
             <w:rPr>
@@ -2441,17 +2426,7 @@
           <w:szCs w:val="24"/>
           <w:shd w:val="clear" w:color="auto" w:fill="FFFFFF"/>
         </w:rPr>
-        <w:t xml:space="preserve"> </w:t>
-      </w:r>
-      <w:r>
-        <w:rPr>
-          <w:rFonts w:cstheme="minorHAnsi"/>
-          <w:color w:val="333333"/>
-          <w:sz w:val="24"/>
-          <w:szCs w:val="24"/>
-          <w:shd w:val="clear" w:color="auto" w:fill="FFFFFF"/>
-        </w:rPr>
-        <w:t>MySQL offers complete logging by default and supporting transaction and rollbacks helps in ensuring data integrity.</w:t>
+        <w:t xml:space="preserve"> MySQL offers complete logging by default and supporting transaction and rollbacks helps in ensuring data integrity.</w:t>
       </w:r>
       <w:sdt>
         <w:sdtPr>
@@ -2465,6 +2440,7 @@
           <w:id w:val="1484889106"/>
           <w:citation/>
         </w:sdtPr>
+        <w:sdtEndPr/>
         <w:sdtContent>
           <w:r>
             <w:rPr>
@@ -2579,16 +2555,7 @@
           <w:sz w:val="24"/>
           <w:szCs w:val="24"/>
         </w:rPr>
-        <w:t xml:space="preserve"> </w:t>
-      </w:r>
-      <w:r>
-        <w:rPr>
-          <w:rFonts w:eastAsia="Times New Roman" w:cstheme="minorHAnsi"/>
-          <w:color w:val="333333"/>
-          <w:sz w:val="24"/>
-          <w:szCs w:val="24"/>
-        </w:rPr>
-        <w:t xml:space="preserve">MySQL follows ACID (Atomic, Consistent, Isolated, </w:t>
+        <w:t xml:space="preserve"> MySQL follows ACID (Atomic, Consistent, Isolated, </w:t>
       </w:r>
       <w:proofErr w:type="gramStart"/>
       <w:r>
@@ -2608,16 +2575,7 @@
           <w:sz w:val="24"/>
           <w:szCs w:val="24"/>
         </w:rPr>
-        <w:t>) model.</w:t>
-      </w:r>
-      <w:r>
-        <w:rPr>
-          <w:rFonts w:eastAsia="Times New Roman" w:cstheme="minorHAnsi"/>
-          <w:color w:val="333333"/>
-          <w:sz w:val="24"/>
-          <w:szCs w:val="24"/>
-        </w:rPr>
-        <w:t xml:space="preserve"> Database administrators use several strategies to enforce ACID such as write </w:t>
+        <w:t xml:space="preserve">) model. Database administrators use several strategies to enforce ACID such as write </w:t>
       </w:r>
       <w:proofErr w:type="gramStart"/>
       <w:r>
@@ -2650,6 +2608,7 @@
           <w:id w:val="1106001502"/>
           <w:citation/>
         </w:sdtPr>
+        <w:sdtEndPr/>
         <w:sdtContent>
           <w:r>
             <w:rPr>
@@ -2832,6 +2791,7 @@
           <w:id w:val="-66199377"/>
           <w:citation/>
         </w:sdtPr>
+        <w:sdtEndPr/>
         <w:sdtContent>
           <w:r>
             <w:rPr>
@@ -2908,14 +2868,16 @@
           <w:szCs w:val="24"/>
         </w:rPr>
       </w:pPr>
-      <w:r>
-        <w:rPr>
-          <w:rFonts w:eastAsia="Times New Roman" w:cstheme="minorHAnsi"/>
-          <w:color w:val="333333"/>
-          <w:sz w:val="24"/>
-          <w:szCs w:val="24"/>
-        </w:rPr>
-        <w:t>• Security researchers discovered over 808 million records including sensitive information such as contact number and email address being exposed on a MongoDB instance.</w:t>
+      <w:bookmarkStart w:id="0" w:name="_GoBack"/>
+      <w:bookmarkEnd w:id="0"/>
+      <w:r>
+        <w:rPr>
+          <w:rFonts w:eastAsia="Times New Roman" w:cstheme="minorHAnsi"/>
+          <w:color w:val="333333"/>
+          <w:sz w:val="24"/>
+          <w:szCs w:val="24"/>
+        </w:rPr>
+        <w:t xml:space="preserve"> Security researchers discovered over 808 million records including sensitive information such as contact number and email address being exposed on a MongoDB instance.</w:t>
       </w:r>
     </w:p>
     <w:p>
@@ -2974,6 +2936,7 @@
           <w:id w:val="180401121"/>
           <w:citation/>
         </w:sdtPr>
+        <w:sdtEndPr/>
         <w:sdtContent>
           <w:r>
             <w:rPr>
@@ -3070,6 +3033,7 @@
           <w:id w:val="-366374634"/>
           <w:citation/>
         </w:sdtPr>
+        <w:sdtEndPr/>
         <w:sdtContent>
           <w:r>
             <w:rPr>
@@ -3166,6 +3130,7 @@
           <w:id w:val="149867100"/>
           <w:citation/>
         </w:sdtPr>
+        <w:sdtEndPr/>
         <w:sdtContent>
           <w:r>
             <w:rPr>
@@ -3306,6 +3271,7 @@
           <w:id w:val="516048346"/>
           <w:citation/>
         </w:sdtPr>
+        <w:sdtEndPr/>
         <w:sdtContent>
           <w:r>
             <w:rPr>
@@ -3474,6 +3440,7 @@
           <w:id w:val="-74668000"/>
           <w:citation/>
         </w:sdtPr>
+        <w:sdtEndPr/>
         <w:sdtContent>
           <w:r>
             <w:rPr>
@@ -3570,6 +3537,7 @@
           <w:id w:val="361483378"/>
           <w:citation/>
         </w:sdtPr>
+        <w:sdtEndPr/>
         <w:sdtContent>
           <w:r>
             <w:rPr>
@@ -3723,6 +3691,7 @@
           <w:id w:val="-103803638"/>
           <w:citation/>
         </w:sdtPr>
+        <w:sdtEndPr/>
         <w:sdtContent>
           <w:r>
             <w:rPr>
@@ -3785,13 +3754,6 @@
     </w:p>
     <w:sdt>
       <w:sdtPr>
-        <w:id w:val="-19017616"/>
-        <w:docPartObj>
-          <w:docPartGallery w:val="Bibliographies"/>
-          <w:docPartUnique/>
-        </w:docPartObj>
-      </w:sdtPr>
-      <w:sdtEndPr>
         <w:rPr>
           <w:rFonts w:asciiTheme="minorHAnsi" w:eastAsiaTheme="minorHAnsi" w:hAnsiTheme="minorHAnsi" w:cstheme="minorBidi"/>
           <w:b w:val="0"/>
@@ -3801,7 +3763,13 @@
           <w:szCs w:val="22"/>
           <w:lang w:eastAsia="en-US"/>
         </w:rPr>
-      </w:sdtEndPr>
+        <w:id w:val="-19017616"/>
+        <w:docPartObj>
+          <w:docPartGallery w:val="Bibliographies"/>
+          <w:docPartUnique/>
+        </w:docPartObj>
+      </w:sdtPr>
+      <w:sdtEndPr/>
       <w:sdtContent>
         <w:p>
           <w:pPr>
@@ -3826,6 +3794,7 @@
             <w:id w:val="111145805"/>
             <w:bibliography/>
           </w:sdtPr>
+          <w:sdtEndPr/>
           <w:sdtContent>
             <w:p>
               <w:pPr>
@@ -4028,8 +3997,6 @@
           <w:szCs w:val="24"/>
         </w:rPr>
       </w:pPr>
-      <w:bookmarkStart w:id="0" w:name="_GoBack"/>
-      <w:bookmarkEnd w:id="0"/>
     </w:p>
     <w:sectPr>
       <w:pgSz w:w="12240" w:h="15840"/>
@@ -7179,7 +7146,7 @@
   <a:extraClrSchemeLst/>
   <a:extLst>
     <a:ext uri="{05A4C25C-085E-4340-85A3-A5531E510DB2}">
-      <thm15:themeFamily xmlns:thm15="http://schemas.microsoft.com/office/thememl/2012/main" xmlns="" name="Office Theme" id="{62F939B6-93AF-4DB8-9C6B-D6C7DFDC589F}" vid="{4A3C46E8-61CC-4603-A589-7422A47A8E4A}"/>
+      <thm15:themeFamily xmlns="" xmlns:thm15="http://schemas.microsoft.com/office/thememl/2012/main" name="Office Theme" id="{62F939B6-93AF-4DB8-9C6B-D6C7DFDC589F}" vid="{4A3C46E8-61CC-4603-A589-7422A47A8E4A}"/>
     </a:ext>
   </a:extLst>
 </a:theme>
@@ -7209,7 +7176,7 @@
 </file>
 
 <file path=customXml/itemProps1.xml><?xml version="1.0" encoding="utf-8"?>
-<ds:datastoreItem xmlns:ds="http://schemas.openxmlformats.org/officeDocument/2006/customXml" ds:itemID="{CB18E874-CD7D-47A8-9A46-2518C411B425}">
+<ds:datastoreItem xmlns:ds="http://schemas.openxmlformats.org/officeDocument/2006/customXml" ds:itemID="{403D32FA-21B0-4670-B24A-A911FDC12951}">
   <ds:schemaRefs>
     <ds:schemaRef ds:uri="http://schemas.openxmlformats.org/officeDocument/2006/bibliography"/>
   </ds:schemaRefs>

</xml_diff>